<commit_message>
User Route and authantication tested
</commit_message>
<xml_diff>
--- a/Document/EDD_BlueScreens.docx
+++ b/Document/EDD_BlueScreens.docx
@@ -353,6 +353,438 @@
                     <a:xfrm>
                       <a:off x="0" y="0"/>
                       <a:ext cx="5943600" cy="2470632"/>
+                    </a:xfrm>
+                    <a:prstGeom prst="rect">
+                      <a:avLst/>
+                    </a:prstGeom>
+                    <a:noFill/>
+                    <a:ln w="9525">
+                      <a:noFill/>
+                      <a:miter lim="800000"/>
+                      <a:headEnd/>
+                      <a:tailEnd/>
+                    </a:ln>
+                  </pic:spPr>
+                </pic:pic>
+              </a:graphicData>
+            </a:graphic>
+          </wp:inline>
+        </w:drawing>
+      </w:r>
+    </w:p>
+    <w:p>
+      <w:pPr>
+        <w:jc w:val="center"/>
+        <w:rPr>
+          <w:b/>
+          <w:sz w:val="40"/>
+          <w:szCs w:val="40"/>
+        </w:rPr>
+      </w:pPr>
+      <w:proofErr w:type="spellStart"/>
+      <w:r>
+        <w:rPr>
+          <w:b/>
+          <w:sz w:val="40"/>
+          <w:szCs w:val="40"/>
+        </w:rPr>
+        <w:t>UserTest</w:t>
+      </w:r>
+      <w:proofErr w:type="spellEnd"/>
+    </w:p>
+    <w:p>
+      <w:proofErr w:type="spellStart"/>
+      <w:r>
+        <w:t>GetAllUser</w:t>
+      </w:r>
+      <w:proofErr w:type="spellEnd"/>
+    </w:p>
+    <w:p>
+      <w:r>
+        <w:rPr>
+          <w:noProof/>
+        </w:rPr>
+        <w:lastRenderedPageBreak/>
+        <w:drawing>
+          <wp:inline distT="0" distB="0" distL="0" distR="0">
+            <wp:extent cx="5943600" cy="2652348"/>
+            <wp:effectExtent l="19050" t="0" r="0" b="0"/>
+            <wp:docPr id="2" name="Picture 1"/>
+            <wp:cNvGraphicFramePr>
+              <a:graphicFrameLocks xmlns:a="http://schemas.openxmlformats.org/drawingml/2006/main" noChangeAspect="1"/>
+            </wp:cNvGraphicFramePr>
+            <a:graphic xmlns:a="http://schemas.openxmlformats.org/drawingml/2006/main">
+              <a:graphicData uri="http://schemas.openxmlformats.org/drawingml/2006/picture">
+                <pic:pic xmlns:pic="http://schemas.openxmlformats.org/drawingml/2006/picture">
+                  <pic:nvPicPr>
+                    <pic:cNvPr id="0" name="Picture 1"/>
+                    <pic:cNvPicPr>
+                      <a:picLocks noChangeAspect="1" noChangeArrowheads="1"/>
+                    </pic:cNvPicPr>
+                  </pic:nvPicPr>
+                  <pic:blipFill>
+                    <a:blip r:embed="rId10"/>
+                    <a:srcRect/>
+                    <a:stretch>
+                      <a:fillRect/>
+                    </a:stretch>
+                  </pic:blipFill>
+                  <pic:spPr bwMode="auto">
+                    <a:xfrm>
+                      <a:off x="0" y="0"/>
+                      <a:ext cx="5943600" cy="2652348"/>
+                    </a:xfrm>
+                    <a:prstGeom prst="rect">
+                      <a:avLst/>
+                    </a:prstGeom>
+                    <a:noFill/>
+                    <a:ln w="9525">
+                      <a:noFill/>
+                      <a:miter lim="800000"/>
+                      <a:headEnd/>
+                      <a:tailEnd/>
+                    </a:ln>
+                  </pic:spPr>
+                </pic:pic>
+              </a:graphicData>
+            </a:graphic>
+          </wp:inline>
+        </w:drawing>
+      </w:r>
+    </w:p>
+    <w:p>
+      <w:r>
+        <w:t>Create User</w:t>
+      </w:r>
+    </w:p>
+    <w:p>
+      <w:r>
+        <w:rPr>
+          <w:noProof/>
+        </w:rPr>
+        <w:drawing>
+          <wp:inline distT="0" distB="0" distL="0" distR="0">
+            <wp:extent cx="5943600" cy="2185548"/>
+            <wp:effectExtent l="19050" t="0" r="0" b="0"/>
+            <wp:docPr id="3" name="Picture 4"/>
+            <wp:cNvGraphicFramePr>
+              <a:graphicFrameLocks xmlns:a="http://schemas.openxmlformats.org/drawingml/2006/main" noChangeAspect="1"/>
+            </wp:cNvGraphicFramePr>
+            <a:graphic xmlns:a="http://schemas.openxmlformats.org/drawingml/2006/main">
+              <a:graphicData uri="http://schemas.openxmlformats.org/drawingml/2006/picture">
+                <pic:pic xmlns:pic="http://schemas.openxmlformats.org/drawingml/2006/picture">
+                  <pic:nvPicPr>
+                    <pic:cNvPr id="0" name="Picture 4"/>
+                    <pic:cNvPicPr>
+                      <a:picLocks noChangeAspect="1" noChangeArrowheads="1"/>
+                    </pic:cNvPicPr>
+                  </pic:nvPicPr>
+                  <pic:blipFill>
+                    <a:blip r:embed="rId11"/>
+                    <a:srcRect/>
+                    <a:stretch>
+                      <a:fillRect/>
+                    </a:stretch>
+                  </pic:blipFill>
+                  <pic:spPr bwMode="auto">
+                    <a:xfrm>
+                      <a:off x="0" y="0"/>
+                      <a:ext cx="5943600" cy="2185548"/>
+                    </a:xfrm>
+                    <a:prstGeom prst="rect">
+                      <a:avLst/>
+                    </a:prstGeom>
+                    <a:noFill/>
+                    <a:ln w="9525">
+                      <a:noFill/>
+                      <a:miter lim="800000"/>
+                      <a:headEnd/>
+                      <a:tailEnd/>
+                    </a:ln>
+                  </pic:spPr>
+                </pic:pic>
+              </a:graphicData>
+            </a:graphic>
+          </wp:inline>
+        </w:drawing>
+      </w:r>
+    </w:p>
+    <w:p>
+      <w:r>
+        <w:t>User Sign In</w:t>
+      </w:r>
+    </w:p>
+    <w:p>
+      <w:r>
+        <w:rPr>
+          <w:noProof/>
+        </w:rPr>
+        <w:drawing>
+          <wp:inline distT="0" distB="0" distL="0" distR="0">
+            <wp:extent cx="5943600" cy="2195112"/>
+            <wp:effectExtent l="19050" t="0" r="0" b="0"/>
+            <wp:docPr id="5" name="Picture 7"/>
+            <wp:cNvGraphicFramePr>
+              <a:graphicFrameLocks xmlns:a="http://schemas.openxmlformats.org/drawingml/2006/main" noChangeAspect="1"/>
+            </wp:cNvGraphicFramePr>
+            <a:graphic xmlns:a="http://schemas.openxmlformats.org/drawingml/2006/main">
+              <a:graphicData uri="http://schemas.openxmlformats.org/drawingml/2006/picture">
+                <pic:pic xmlns:pic="http://schemas.openxmlformats.org/drawingml/2006/picture">
+                  <pic:nvPicPr>
+                    <pic:cNvPr id="0" name="Picture 7"/>
+                    <pic:cNvPicPr>
+                      <a:picLocks noChangeAspect="1" noChangeArrowheads="1"/>
+                    </pic:cNvPicPr>
+                  </pic:nvPicPr>
+                  <pic:blipFill>
+                    <a:blip r:embed="rId12"/>
+                    <a:srcRect/>
+                    <a:stretch>
+                      <a:fillRect/>
+                    </a:stretch>
+                  </pic:blipFill>
+                  <pic:spPr bwMode="auto">
+                    <a:xfrm>
+                      <a:off x="0" y="0"/>
+                      <a:ext cx="5943600" cy="2195112"/>
+                    </a:xfrm>
+                    <a:prstGeom prst="rect">
+                      <a:avLst/>
+                    </a:prstGeom>
+                    <a:noFill/>
+                    <a:ln w="9525">
+                      <a:noFill/>
+                      <a:miter lim="800000"/>
+                      <a:headEnd/>
+                      <a:tailEnd/>
+                    </a:ln>
+                  </pic:spPr>
+                </pic:pic>
+              </a:graphicData>
+            </a:graphic>
+          </wp:inline>
+        </w:drawing>
+      </w:r>
+      <w:r>
+        <w:t>.</w:t>
+      </w:r>
+    </w:p>
+    <w:p>
+      <w:r>
+        <w:lastRenderedPageBreak/>
+        <w:t>User Sign Out</w:t>
+      </w:r>
+    </w:p>
+    <w:p>
+      <w:r>
+        <w:rPr>
+          <w:noProof/>
+        </w:rPr>
+        <w:drawing>
+          <wp:inline distT="0" distB="0" distL="0" distR="0">
+            <wp:extent cx="5943600" cy="2195293"/>
+            <wp:effectExtent l="19050" t="0" r="0" b="0"/>
+            <wp:docPr id="6" name="Picture 10"/>
+            <wp:cNvGraphicFramePr>
+              <a:graphicFrameLocks xmlns:a="http://schemas.openxmlformats.org/drawingml/2006/main" noChangeAspect="1"/>
+            </wp:cNvGraphicFramePr>
+            <a:graphic xmlns:a="http://schemas.openxmlformats.org/drawingml/2006/main">
+              <a:graphicData uri="http://schemas.openxmlformats.org/drawingml/2006/picture">
+                <pic:pic xmlns:pic="http://schemas.openxmlformats.org/drawingml/2006/picture">
+                  <pic:nvPicPr>
+                    <pic:cNvPr id="0" name="Picture 10"/>
+                    <pic:cNvPicPr>
+                      <a:picLocks noChangeAspect="1" noChangeArrowheads="1"/>
+                    </pic:cNvPicPr>
+                  </pic:nvPicPr>
+                  <pic:blipFill>
+                    <a:blip r:embed="rId13"/>
+                    <a:srcRect/>
+                    <a:stretch>
+                      <a:fillRect/>
+                    </a:stretch>
+                  </pic:blipFill>
+                  <pic:spPr bwMode="auto">
+                    <a:xfrm>
+                      <a:off x="0" y="0"/>
+                      <a:ext cx="5943600" cy="2195293"/>
+                    </a:xfrm>
+                    <a:prstGeom prst="rect">
+                      <a:avLst/>
+                    </a:prstGeom>
+                    <a:noFill/>
+                    <a:ln w="9525">
+                      <a:noFill/>
+                      <a:miter lim="800000"/>
+                      <a:headEnd/>
+                      <a:tailEnd/>
+                    </a:ln>
+                  </pic:spPr>
+                </pic:pic>
+              </a:graphicData>
+            </a:graphic>
+          </wp:inline>
+        </w:drawing>
+      </w:r>
+    </w:p>
+    <w:p>
+      <w:proofErr w:type="gramStart"/>
+      <w:r>
+        <w:t>Get</w:t>
+      </w:r>
+      <w:proofErr w:type="gramEnd"/>
+      <w:r>
+        <w:t xml:space="preserve"> User using Id</w:t>
+      </w:r>
+    </w:p>
+    <w:p>
+      <w:r>
+        <w:rPr>
+          <w:noProof/>
+        </w:rPr>
+        <w:drawing>
+          <wp:inline distT="0" distB="0" distL="0" distR="0">
+            <wp:extent cx="5943600" cy="2627972"/>
+            <wp:effectExtent l="19050" t="0" r="0" b="0"/>
+            <wp:docPr id="8" name="Picture 13"/>
+            <wp:cNvGraphicFramePr>
+              <a:graphicFrameLocks xmlns:a="http://schemas.openxmlformats.org/drawingml/2006/main" noChangeAspect="1"/>
+            </wp:cNvGraphicFramePr>
+            <a:graphic xmlns:a="http://schemas.openxmlformats.org/drawingml/2006/main">
+              <a:graphicData uri="http://schemas.openxmlformats.org/drawingml/2006/picture">
+                <pic:pic xmlns:pic="http://schemas.openxmlformats.org/drawingml/2006/picture">
+                  <pic:nvPicPr>
+                    <pic:cNvPr id="0" name="Picture 13"/>
+                    <pic:cNvPicPr>
+                      <a:picLocks noChangeAspect="1" noChangeArrowheads="1"/>
+                    </pic:cNvPicPr>
+                  </pic:nvPicPr>
+                  <pic:blipFill>
+                    <a:blip r:embed="rId14"/>
+                    <a:srcRect/>
+                    <a:stretch>
+                      <a:fillRect/>
+                    </a:stretch>
+                  </pic:blipFill>
+                  <pic:spPr bwMode="auto">
+                    <a:xfrm>
+                      <a:off x="0" y="0"/>
+                      <a:ext cx="5943600" cy="2627972"/>
+                    </a:xfrm>
+                    <a:prstGeom prst="rect">
+                      <a:avLst/>
+                    </a:prstGeom>
+                    <a:noFill/>
+                    <a:ln w="9525">
+                      <a:noFill/>
+                      <a:miter lim="800000"/>
+                      <a:headEnd/>
+                      <a:tailEnd/>
+                    </a:ln>
+                  </pic:spPr>
+                </pic:pic>
+              </a:graphicData>
+            </a:graphic>
+          </wp:inline>
+        </w:drawing>
+      </w:r>
+    </w:p>
+    <w:p>
+      <w:r>
+        <w:t xml:space="preserve">Update User </w:t>
+      </w:r>
+    </w:p>
+    <w:p>
+      <w:r>
+        <w:rPr>
+          <w:noProof/>
+        </w:rPr>
+        <w:lastRenderedPageBreak/>
+        <w:drawing>
+          <wp:inline distT="0" distB="0" distL="0" distR="0">
+            <wp:extent cx="5943600" cy="2645771"/>
+            <wp:effectExtent l="19050" t="0" r="0" b="0"/>
+            <wp:docPr id="9" name="Picture 16"/>
+            <wp:cNvGraphicFramePr>
+              <a:graphicFrameLocks xmlns:a="http://schemas.openxmlformats.org/drawingml/2006/main" noChangeAspect="1"/>
+            </wp:cNvGraphicFramePr>
+            <a:graphic xmlns:a="http://schemas.openxmlformats.org/drawingml/2006/main">
+              <a:graphicData uri="http://schemas.openxmlformats.org/drawingml/2006/picture">
+                <pic:pic xmlns:pic="http://schemas.openxmlformats.org/drawingml/2006/picture">
+                  <pic:nvPicPr>
+                    <pic:cNvPr id="0" name="Picture 16"/>
+                    <pic:cNvPicPr>
+                      <a:picLocks noChangeAspect="1" noChangeArrowheads="1"/>
+                    </pic:cNvPicPr>
+                  </pic:nvPicPr>
+                  <pic:blipFill>
+                    <a:blip r:embed="rId15"/>
+                    <a:srcRect/>
+                    <a:stretch>
+                      <a:fillRect/>
+                    </a:stretch>
+                  </pic:blipFill>
+                  <pic:spPr bwMode="auto">
+                    <a:xfrm>
+                      <a:off x="0" y="0"/>
+                      <a:ext cx="5943600" cy="2645771"/>
+                    </a:xfrm>
+                    <a:prstGeom prst="rect">
+                      <a:avLst/>
+                    </a:prstGeom>
+                    <a:noFill/>
+                    <a:ln w="9525">
+                      <a:noFill/>
+                      <a:miter lim="800000"/>
+                      <a:headEnd/>
+                      <a:tailEnd/>
+                    </a:ln>
+                  </pic:spPr>
+                </pic:pic>
+              </a:graphicData>
+            </a:graphic>
+          </wp:inline>
+        </w:drawing>
+      </w:r>
+    </w:p>
+    <w:p>
+      <w:r>
+        <w:t>Delete User</w:t>
+      </w:r>
+    </w:p>
+    <w:p>
+      <w:r>
+        <w:rPr>
+          <w:noProof/>
+        </w:rPr>
+        <w:drawing>
+          <wp:inline distT="0" distB="0" distL="0" distR="0">
+            <wp:extent cx="5943600" cy="2649646"/>
+            <wp:effectExtent l="19050" t="0" r="0" b="0"/>
+            <wp:docPr id="19" name="Picture 19"/>
+            <wp:cNvGraphicFramePr>
+              <a:graphicFrameLocks xmlns:a="http://schemas.openxmlformats.org/drawingml/2006/main" noChangeAspect="1"/>
+            </wp:cNvGraphicFramePr>
+            <a:graphic xmlns:a="http://schemas.openxmlformats.org/drawingml/2006/main">
+              <a:graphicData uri="http://schemas.openxmlformats.org/drawingml/2006/picture">
+                <pic:pic xmlns:pic="http://schemas.openxmlformats.org/drawingml/2006/picture">
+                  <pic:nvPicPr>
+                    <pic:cNvPr id="0" name="Picture 19"/>
+                    <pic:cNvPicPr>
+                      <a:picLocks noChangeAspect="1" noChangeArrowheads="1"/>
+                    </pic:cNvPicPr>
+                  </pic:nvPicPr>
+                  <pic:blipFill>
+                    <a:blip r:embed="rId16"/>
+                    <a:srcRect/>
+                    <a:stretch>
+                      <a:fillRect/>
+                    </a:stretch>
+                  </pic:blipFill>
+                  <pic:spPr bwMode="auto">
+                    <a:xfrm>
+                      <a:off x="0" y="0"/>
+                      <a:ext cx="5943600" cy="2649646"/>
                     </a:xfrm>
                     <a:prstGeom prst="rect">
                       <a:avLst/>
@@ -541,6 +973,7 @@
   <w:style w:type="paragraph" w:default="1" w:styleId="Normal">
     <w:name w:val="Normal"/>
     <w:qFormat/>
+    <w:rsid w:val="006B04E6"/>
   </w:style>
   <w:style w:type="character" w:default="1" w:styleId="DefaultParagraphFont">
     <w:name w:val="Default Paragraph Font"/>

</xml_diff>